<commit_message>
Initial commit of the Logical Models New pages added
</commit_message>
<xml_diff>
--- a/pandoc/word/home.docx
+++ b/pandoc/word/home.docx
@@ -25,351 +25,540 @@
     </w:p>
     <w:p>
       <w:pPr>
-        <w:pStyle w:val="Nessunaspaziatura"/>
+        <w:spacing w:line="250" w:lineRule="auto"/>
+        <w:ind w:left="120" w:right="100"/>
+        <w:rPr>
+          <w:lang w:val="en-US"/>
+        </w:rPr>
+      </w:pPr>
+      <w:r>
+        <w:rPr>
+          <w:lang w:val="en-US"/>
+        </w:rPr>
+        <w:t xml:space="preserve">Specify </w:t>
+      </w:r>
+      <w:r>
         <w:rPr>
           <w:b/>
           <w:bCs/>
           <w:lang w:val="en-US"/>
         </w:rPr>
-      </w:pPr>
-      <w:r>
-        <w:rPr>
-          <w:shd w:val="clear" w:color="auto" w:fill="FFFFFF"/>
-          <w:lang w:val="en-US"/>
-        </w:rPr>
-        <w:t xml:space="preserve">Specify </w:t>
+        <w:t>HL7 FHIR logical models</w:t>
+      </w:r>
+      <w:r>
+        <w:rPr>
+          <w:lang w:val="en-US"/>
+        </w:rPr>
+        <w:t xml:space="preserve"> and </w:t>
       </w:r>
       <w:r>
         <w:rPr>
           <w:b/>
           <w:bCs/>
-          <w:shd w:val="clear" w:color="auto" w:fill="FFFFFF"/>
-          <w:lang w:val="en-US"/>
-        </w:rPr>
-        <w:t>HL7 FHIR logical models</w:t>
-      </w:r>
-      <w:r>
-        <w:rPr>
-          <w:shd w:val="clear" w:color="auto" w:fill="FFFFFF"/>
-          <w:lang w:val="en-US"/>
-        </w:rPr>
-        <w:t xml:space="preserve"> and </w:t>
-      </w:r>
+          <w:lang w:val="en-US"/>
+        </w:rPr>
+        <w:t>profiles</w:t>
+      </w:r>
+      <w:r>
+        <w:rPr>
+          <w:lang w:val="en-US"/>
+        </w:rPr>
+        <w:t xml:space="preserve"> to be used within the European project </w:t>
+      </w:r>
+      <w:proofErr w:type="spellStart"/>
       <w:r>
         <w:rPr>
           <w:b/>
           <w:bCs/>
-          <w:shd w:val="clear" w:color="auto" w:fill="FFFFFF"/>
-          <w:lang w:val="en-US"/>
-        </w:rPr>
-        <w:t>profiles</w:t>
-      </w:r>
-      <w:r>
-        <w:rPr>
-          <w:shd w:val="clear" w:color="auto" w:fill="FFFFFF"/>
-          <w:lang w:val="en-US"/>
-        </w:rPr>
-        <w:t xml:space="preserve"> to be used within the European project </w:t>
-      </w:r>
-      <w:proofErr w:type="spellStart"/>
-      <w:r>
+          <w:lang w:val="en-US"/>
+        </w:rPr>
+        <w:t>PanCareSurPass</w:t>
+      </w:r>
+      <w:proofErr w:type="spellEnd"/>
+      <w:r>
+        <w:rPr>
+          <w:lang w:val="en-US"/>
+        </w:rPr>
+        <w:t xml:space="preserve">. This project </w:t>
+      </w:r>
+      <w:r>
+        <w:rPr>
+          <w:lang w:val="en-US"/>
+        </w:rPr>
+        <w:t>studies the scale-up and implementation of the digital Survivorship Passport</w:t>
+      </w:r>
+      <w:r>
+        <w:rPr>
+          <w:lang w:val="en-US"/>
+        </w:rPr>
+        <w:t xml:space="preserve"> </w:t>
+      </w:r>
+      <w:r>
+        <w:rPr>
+          <w:lang w:val="en-US"/>
+        </w:rPr>
+        <w:t>to improve people-</w:t>
+      </w:r>
+      <w:proofErr w:type="spellStart"/>
+      <w:r>
+        <w:rPr>
+          <w:lang w:val="en-US"/>
+        </w:rPr>
+        <w:t>centred</w:t>
+      </w:r>
+      <w:proofErr w:type="spellEnd"/>
+      <w:r>
+        <w:rPr>
+          <w:lang w:val="en-US"/>
+        </w:rPr>
+        <w:t xml:space="preserve"> care for childhood cancer survivors</w:t>
+      </w:r>
+      <w:r>
+        <w:rPr>
+          <w:lang w:val="en-US"/>
+        </w:rPr>
+        <w:t>.</w:t>
+      </w:r>
+    </w:p>
+    <w:p>
+      <w:pPr>
+        <w:pStyle w:val="Nessunaspaziatura"/>
         <w:rPr>
           <w:b/>
           <w:bCs/>
           <w:lang w:val="en-US"/>
         </w:rPr>
-        <w:t>PanCare</w:t>
-      </w:r>
+      </w:pPr>
+    </w:p>
+    <w:p>
+      <w:pPr>
+        <w:pStyle w:val="Titolo3"/>
+        <w:rPr>
+          <w:lang w:val="en-US"/>
+        </w:rPr>
+      </w:pPr>
+      <w:r>
+        <w:rPr>
+          <w:lang w:val="en-US"/>
+        </w:rPr>
+        <w:t>The</w:t>
+      </w:r>
+      <w:r>
+        <w:rPr>
+          <w:lang w:val="en-US"/>
+        </w:rPr>
+        <w:t xml:space="preserve"> </w:t>
+      </w:r>
+      <w:proofErr w:type="spellStart"/>
+      <w:r>
+        <w:rPr>
+          <w:lang w:val="en-US"/>
+        </w:rPr>
+        <w:t>PancareSurPass</w:t>
+      </w:r>
+      <w:proofErr w:type="spellEnd"/>
+      <w:r>
+        <w:rPr>
+          <w:lang w:val="en-US"/>
+        </w:rPr>
+        <w:t xml:space="preserve"> </w:t>
+      </w:r>
+      <w:r>
+        <w:rPr>
+          <w:lang w:val="en-US"/>
+        </w:rPr>
+        <w:t>Project</w:t>
+      </w:r>
+    </w:p>
+    <w:p>
+      <w:pPr>
+        <w:rPr>
+          <w:lang w:val="en-US"/>
+        </w:rPr>
+      </w:pPr>
+    </w:p>
+    <w:p>
+      <w:pPr>
+        <w:pStyle w:val="Titolo4"/>
+        <w:rPr>
+          <w:lang w:val="en-US"/>
+        </w:rPr>
+      </w:pPr>
+      <w:r>
+        <w:rPr>
+          <w:lang w:val="en-US"/>
+        </w:rPr>
+        <w:t xml:space="preserve">Overview </w:t>
+      </w:r>
+    </w:p>
+    <w:p>
+      <w:pPr>
+        <w:spacing w:line="250" w:lineRule="auto"/>
+        <w:ind w:left="120" w:right="100"/>
+        <w:rPr>
+          <w:lang w:val="en-US"/>
+        </w:rPr>
+      </w:pPr>
+    </w:p>
+    <w:p>
+      <w:proofErr w:type="spellStart"/>
       <w:r>
         <w:rPr>
           <w:b/>
           <w:bCs/>
-          <w:lang w:val="en-US"/>
-        </w:rPr>
-        <w:t>SurPass</w:t>
-      </w:r>
-      <w:proofErr w:type="spellEnd"/>
-      <w:r>
-        <w:rPr>
-          <w:lang w:val="en-US"/>
-        </w:rPr>
-        <w:t xml:space="preserve">. This project </w:t>
-      </w:r>
-      <w:r>
-        <w:rPr>
-          <w:lang w:val="en-US"/>
-        </w:rPr>
-        <w:t>studies the scale-up and implementation of the digital Survivorship Passport</w:t>
-      </w:r>
-      <w:r>
-        <w:rPr>
-          <w:lang w:val="en-US"/>
-        </w:rPr>
+          <w:u w:val="single"/>
+        </w:rPr>
+        <w:t>PanCareSurPass</w:t>
+      </w:r>
+      <w:proofErr w:type="spellEnd"/>
+      <w:r>
         <w:t xml:space="preserve"> </w:t>
       </w:r>
-      <w:r>
-        <w:rPr>
-          <w:lang w:val="en-US"/>
-        </w:rPr>
-        <w:t>to improve people-</w:t>
-      </w:r>
-      <w:proofErr w:type="spellStart"/>
-      <w:r>
-        <w:rPr>
-          <w:lang w:val="en-US"/>
-        </w:rPr>
+      <w:proofErr w:type="spellStart"/>
+      <w:r>
+        <w:t>is</w:t>
+      </w:r>
+      <w:proofErr w:type="spellEnd"/>
+      <w:r>
+        <w:t xml:space="preserve"> a EU </w:t>
+      </w:r>
+      <w:proofErr w:type="spellStart"/>
+      <w:r>
+        <w:t>funded</w:t>
+      </w:r>
+      <w:proofErr w:type="spellEnd"/>
+      <w:r>
+        <w:t xml:space="preserve"> </w:t>
+      </w:r>
+      <w:proofErr w:type="spellStart"/>
+      <w:r>
+        <w:t>Research</w:t>
+      </w:r>
+      <w:proofErr w:type="spellEnd"/>
+      <w:r>
+        <w:t xml:space="preserve"> and Innovation action </w:t>
+      </w:r>
+      <w:proofErr w:type="spellStart"/>
+      <w:r>
+        <w:t>aiming</w:t>
+      </w:r>
+      <w:proofErr w:type="spellEnd"/>
+      <w:r>
+        <w:t xml:space="preserve"> to study the scale-up and </w:t>
+      </w:r>
+      <w:proofErr w:type="spellStart"/>
+      <w:r>
+        <w:t>implementation</w:t>
+      </w:r>
+      <w:proofErr w:type="spellEnd"/>
+      <w:r>
+        <w:t xml:space="preserve"> of the </w:t>
+      </w:r>
+      <w:proofErr w:type="spellStart"/>
+      <w:r>
+        <w:t>digital</w:t>
+      </w:r>
+      <w:proofErr w:type="spellEnd"/>
+      <w:r>
+        <w:t xml:space="preserve"> </w:t>
+      </w:r>
+      <w:proofErr w:type="spellStart"/>
+      <w:r>
+        <w:t>Survivorship</w:t>
+      </w:r>
+      <w:proofErr w:type="spellEnd"/>
+      <w:r>
+        <w:t xml:space="preserve"> Passport to </w:t>
+      </w:r>
+      <w:proofErr w:type="spellStart"/>
+      <w:r>
+        <w:t>improve</w:t>
+      </w:r>
+      <w:proofErr w:type="spellEnd"/>
+      <w:r>
+        <w:t xml:space="preserve"> people-</w:t>
+      </w:r>
+      <w:proofErr w:type="spellStart"/>
+      <w:r>
         <w:t>centred</w:t>
       </w:r>
       <w:proofErr w:type="spellEnd"/>
       <w:r>
-        <w:rPr>
-          <w:lang w:val="en-US"/>
-        </w:rPr>
-        <w:t xml:space="preserve"> care for childhood cancer survivors</w:t>
-      </w:r>
-      <w:r>
-        <w:rPr>
-          <w:b/>
-          <w:bCs/>
-          <w:lang w:val="en-US"/>
-        </w:rPr>
-        <w:t>.</w:t>
+        <w:t xml:space="preserve"> care for </w:t>
+      </w:r>
+      <w:proofErr w:type="spellStart"/>
+      <w:r>
+        <w:t>childhood</w:t>
+      </w:r>
+      <w:proofErr w:type="spellEnd"/>
+      <w:r>
+        <w:t xml:space="preserve"> </w:t>
+      </w:r>
+      <w:proofErr w:type="spellStart"/>
+      <w:r>
+        <w:t>cancer</w:t>
+      </w:r>
+      <w:proofErr w:type="spellEnd"/>
+      <w:r>
+        <w:t xml:space="preserve"> </w:t>
+      </w:r>
+      <w:proofErr w:type="spellStart"/>
+      <w:r>
+        <w:t>survivors</w:t>
+      </w:r>
+      <w:proofErr w:type="spellEnd"/>
+      <w:r>
+        <w:t xml:space="preserve">. </w:t>
       </w:r>
     </w:p>
     <w:p>
-      <w:pPr>
-        <w:pStyle w:val="Nessunaspaziatura"/>
-        <w:rPr>
-          <w:b/>
-          <w:bCs/>
-          <w:lang w:val="en-US"/>
-        </w:rPr>
-      </w:pPr>
-    </w:p>
-    <w:p>
-      <w:pPr>
-        <w:pStyle w:val="Titolo3"/>
-        <w:rPr>
-          <w:lang w:val="en-US"/>
-        </w:rPr>
-      </w:pPr>
-      <w:r>
-        <w:rPr>
-          <w:lang w:val="en-US"/>
-        </w:rPr>
-        <w:t>The</w:t>
-      </w:r>
-      <w:r>
-        <w:rPr>
-          <w:lang w:val="en-US"/>
-        </w:rPr>
+      <w:proofErr w:type="spellStart"/>
+      <w:r>
+        <w:t>PanCareSurPass</w:t>
+      </w:r>
+      <w:proofErr w:type="spellEnd"/>
+      <w:r>
         <w:t xml:space="preserve"> </w:t>
       </w:r>
       <w:proofErr w:type="spellStart"/>
       <w:r>
-        <w:rPr>
-          <w:lang w:val="en-US"/>
-        </w:rPr>
-        <w:t>PancareSurPass</w:t>
-      </w:r>
-      <w:proofErr w:type="spellEnd"/>
-      <w:r>
-        <w:rPr>
-          <w:lang w:val="en-US"/>
-        </w:rPr>
+        <w:t>will</w:t>
+      </w:r>
+      <w:proofErr w:type="spellEnd"/>
+      <w:r>
         <w:t xml:space="preserve"> </w:t>
       </w:r>
-      <w:r>
-        <w:rPr>
-          <w:lang w:val="en-US"/>
-        </w:rPr>
-        <w:t>Project</w:t>
-      </w:r>
-    </w:p>
-    <w:p>
-      <w:pPr>
-        <w:rPr>
-          <w:lang w:val="en-US"/>
-        </w:rPr>
-      </w:pPr>
-    </w:p>
-    <w:p>
-      <w:pPr>
-        <w:pStyle w:val="Titolo4"/>
-        <w:rPr>
-          <w:lang w:val="en-US"/>
-        </w:rPr>
-      </w:pPr>
-      <w:r>
-        <w:rPr>
-          <w:lang w:val="en-US"/>
-        </w:rPr>
-        <w:t xml:space="preserve">Overview </w:t>
-      </w:r>
-    </w:p>
-    <w:p>
-      <w:pPr>
-        <w:spacing w:line="250" w:lineRule="auto"/>
-        <w:ind w:left="120" w:right="100"/>
-        <w:rPr>
-          <w:lang w:val="en-US"/>
-        </w:rPr>
-      </w:pPr>
-    </w:p>
-    <w:p>
-      <w:pPr>
-        <w:spacing w:line="250" w:lineRule="auto"/>
-        <w:ind w:left="120" w:right="100"/>
-        <w:rPr>
-          <w:lang w:val="en-US"/>
-        </w:rPr>
-      </w:pPr>
-      <w:proofErr w:type="spellStart"/>
-      <w:r>
-        <w:rPr>
-          <w:b/>
-          <w:bCs/>
-          <w:lang w:val="en-US"/>
-        </w:rPr>
-        <w:t>PanCareSurPass</w:t>
-      </w:r>
-      <w:proofErr w:type="spellEnd"/>
-      <w:r>
-        <w:rPr>
-          <w:lang w:val="en-US"/>
-        </w:rPr>
+      <w:proofErr w:type="spellStart"/>
+      <w:r>
+        <w:t>conduct</w:t>
+      </w:r>
+      <w:proofErr w:type="spellEnd"/>
+      <w:r>
+        <w:t xml:space="preserve"> a </w:t>
+      </w:r>
+      <w:proofErr w:type="spellStart"/>
+      <w:r>
+        <w:t>robust</w:t>
+      </w:r>
+      <w:proofErr w:type="spellEnd"/>
+      <w:r>
         <w:t xml:space="preserve"> </w:t>
       </w:r>
-      <w:r>
-        <w:rPr>
-          <w:lang w:val="en-US"/>
-        </w:rPr>
-        <w:t xml:space="preserve">is a EU funded </w:t>
-      </w:r>
-      <w:r>
-        <w:rPr>
-          <w:lang w:val="en-US"/>
-        </w:rPr>
-        <w:t>Research and Innovation action</w:t>
-      </w:r>
-      <w:r>
-        <w:rPr>
-          <w:lang w:val="en-US"/>
-        </w:rPr>
+      <w:proofErr w:type="spellStart"/>
+      <w:r>
+        <w:t>assessment</w:t>
+      </w:r>
+      <w:proofErr w:type="spellEnd"/>
+      <w:r>
+        <w:t xml:space="preserve"> of the </w:t>
+      </w:r>
+      <w:proofErr w:type="spellStart"/>
+      <w:r>
+        <w:t>implementation</w:t>
+      </w:r>
+      <w:proofErr w:type="spellEnd"/>
+      <w:r>
+        <w:t xml:space="preserve"> of the </w:t>
+      </w:r>
+      <w:proofErr w:type="spellStart"/>
+      <w:r>
+        <w:t>Survivorship</w:t>
+      </w:r>
+      <w:proofErr w:type="spellEnd"/>
+      <w:r>
+        <w:t xml:space="preserve"> Passport by first </w:t>
+      </w:r>
+      <w:proofErr w:type="spellStart"/>
+      <w:r>
+        <w:t>conducting</w:t>
+      </w:r>
+      <w:proofErr w:type="spellEnd"/>
+      <w:r>
+        <w:t xml:space="preserve"> a </w:t>
+      </w:r>
+      <w:proofErr w:type="spellStart"/>
+      <w:r>
+        <w:t>pre-implementation</w:t>
+      </w:r>
+      <w:proofErr w:type="spellEnd"/>
+      <w:r>
+        <w:t xml:space="preserve"> study in </w:t>
+      </w:r>
+      <w:proofErr w:type="spellStart"/>
+      <w:r>
+        <w:t>six</w:t>
+      </w:r>
+      <w:proofErr w:type="spellEnd"/>
+      <w:r>
+        <w:t xml:space="preserve"> countries (Austria, </w:t>
+      </w:r>
+      <w:proofErr w:type="spellStart"/>
+      <w:r>
+        <w:t>Belgium</w:t>
+      </w:r>
+      <w:proofErr w:type="spellEnd"/>
+      <w:r>
+        <w:t xml:space="preserve">, Germany, </w:t>
+      </w:r>
+      <w:proofErr w:type="spellStart"/>
+      <w:r>
+        <w:t>Italy</w:t>
+      </w:r>
+      <w:proofErr w:type="spellEnd"/>
+      <w:r>
+        <w:t xml:space="preserve">, Lithuania, </w:t>
+      </w:r>
+      <w:proofErr w:type="spellStart"/>
+      <w:r>
+        <w:t>Spain</w:t>
+      </w:r>
+      <w:proofErr w:type="spellEnd"/>
+      <w:r>
+        <w:t xml:space="preserve">) </w:t>
+      </w:r>
+      <w:proofErr w:type="spellStart"/>
+      <w:r>
+        <w:t>representing</w:t>
+      </w:r>
+      <w:proofErr w:type="spellEnd"/>
+      <w:r>
         <w:t xml:space="preserve"> </w:t>
       </w:r>
-      <w:r>
-        <w:rPr>
-          <w:lang w:val="en-US"/>
-        </w:rPr>
-        <w:t xml:space="preserve">aiming to </w:t>
-      </w:r>
-      <w:r>
-        <w:rPr>
-          <w:lang w:val="en-US"/>
-        </w:rPr>
-        <w:t>stud</w:t>
-      </w:r>
-      <w:r>
-        <w:rPr>
-          <w:lang w:val="en-US"/>
-        </w:rPr>
-        <w:t>y</w:t>
-      </w:r>
-      <w:r>
-        <w:rPr>
-          <w:lang w:val="en-US"/>
-        </w:rPr>
-        <w:t xml:space="preserve"> the scale-up and implementation of the digital Survivorship Passport</w:t>
-      </w:r>
-      <w:r>
-        <w:rPr>
-          <w:lang w:val="en-US"/>
-        </w:rPr>
+      <w:proofErr w:type="spellStart"/>
+      <w:r>
+        <w:t>three</w:t>
+      </w:r>
+      <w:proofErr w:type="spellEnd"/>
+      <w:r>
         <w:t xml:space="preserve"> </w:t>
       </w:r>
-      <w:r>
-        <w:rPr>
-          <w:lang w:val="en-US"/>
-        </w:rPr>
-        <w:t>to improve people-</w:t>
-      </w:r>
-      <w:proofErr w:type="spellStart"/>
-      <w:r>
-        <w:rPr>
-          <w:lang w:val="en-US"/>
-        </w:rPr>
+      <w:proofErr w:type="spellStart"/>
+      <w:r>
+        <w:t>infrastructural</w:t>
+      </w:r>
+      <w:proofErr w:type="spellEnd"/>
+      <w:r>
+        <w:t xml:space="preserve"> </w:t>
+      </w:r>
+      <w:proofErr w:type="spellStart"/>
+      <w:r>
+        <w:t>scenarios</w:t>
+      </w:r>
+      <w:proofErr w:type="spellEnd"/>
+      <w:r>
+        <w:t xml:space="preserve"> in Europe. The </w:t>
+      </w:r>
+      <w:proofErr w:type="spellStart"/>
+      <w:r>
+        <w:t>Survivorship</w:t>
+      </w:r>
+      <w:proofErr w:type="spellEnd"/>
+      <w:r>
+        <w:t xml:space="preserve"> Passport </w:t>
+      </w:r>
+      <w:proofErr w:type="spellStart"/>
+      <w:r>
+        <w:t>is</w:t>
+      </w:r>
+      <w:proofErr w:type="spellEnd"/>
+      <w:r>
+        <w:t xml:space="preserve"> an innovative, </w:t>
+      </w:r>
+      <w:proofErr w:type="spellStart"/>
+      <w:r>
+        <w:t>digital</w:t>
+      </w:r>
+      <w:proofErr w:type="spellEnd"/>
+      <w:r>
+        <w:t xml:space="preserve"> tool, </w:t>
+      </w:r>
+      <w:proofErr w:type="spellStart"/>
+      <w:r>
+        <w:t>developed</w:t>
+      </w:r>
+      <w:proofErr w:type="spellEnd"/>
+      <w:r>
+        <w:t xml:space="preserve"> in </w:t>
+      </w:r>
+      <w:proofErr w:type="spellStart"/>
+      <w:r>
+        <w:t>previous</w:t>
+      </w:r>
+      <w:proofErr w:type="spellEnd"/>
+      <w:r>
+        <w:t xml:space="preserve"> EU-</w:t>
+      </w:r>
+      <w:proofErr w:type="spellStart"/>
+      <w:r>
+        <w:t>funded</w:t>
+      </w:r>
+      <w:proofErr w:type="spellEnd"/>
+      <w:r>
+        <w:t xml:space="preserve"> projects, </w:t>
+      </w:r>
+      <w:proofErr w:type="spellStart"/>
+      <w:r>
+        <w:t>that</w:t>
+      </w:r>
+      <w:proofErr w:type="spellEnd"/>
+      <w:r>
+        <w:t xml:space="preserve"> can be </w:t>
+      </w:r>
+      <w:proofErr w:type="spellStart"/>
+      <w:r>
+        <w:t>used</w:t>
+      </w:r>
+      <w:proofErr w:type="spellEnd"/>
+      <w:r>
+        <w:t xml:space="preserve"> to </w:t>
+      </w:r>
+      <w:proofErr w:type="spellStart"/>
+      <w:r>
+        <w:t>overcome</w:t>
+      </w:r>
+      <w:proofErr w:type="spellEnd"/>
+      <w:r>
+        <w:t xml:space="preserve"> </w:t>
+      </w:r>
+      <w:proofErr w:type="spellStart"/>
+      <w:r>
+        <w:t>well-known</w:t>
+      </w:r>
+      <w:proofErr w:type="spellEnd"/>
+      <w:r>
+        <w:t xml:space="preserve"> knowledge gaps to </w:t>
+      </w:r>
+      <w:proofErr w:type="spellStart"/>
+      <w:r>
+        <w:t>improve</w:t>
+      </w:r>
+      <w:proofErr w:type="spellEnd"/>
+      <w:r>
+        <w:t xml:space="preserve"> people-</w:t>
+      </w:r>
+      <w:proofErr w:type="spellStart"/>
+      <w:r>
         <w:t>centred</w:t>
       </w:r>
       <w:proofErr w:type="spellEnd"/>
       <w:r>
-        <w:rPr>
-          <w:lang w:val="en-US"/>
-        </w:rPr>
-        <w:t xml:space="preserve"> care for childhood cancer survivors</w:t>
-      </w:r>
-      <w:r>
-        <w:rPr>
-          <w:b/>
-          <w:bCs/>
-          <w:lang w:val="en-US"/>
-        </w:rPr>
-        <w:t>.</w:t>
-      </w:r>
-      <w:r>
-        <w:rPr>
-          <w:lang w:val="en-US"/>
-        </w:rPr>
+        <w:t xml:space="preserve"> long-</w:t>
+      </w:r>
+      <w:proofErr w:type="spellStart"/>
+      <w:r>
+        <w:t>term</w:t>
+      </w:r>
+      <w:proofErr w:type="spellEnd"/>
+      <w:r>
         <w:t xml:space="preserve"> </w:t>
       </w:r>
-    </w:p>
-    <w:p>
-      <w:pPr>
-        <w:spacing w:line="250" w:lineRule="auto"/>
-        <w:ind w:left="120" w:right="100"/>
-        <w:rPr>
-          <w:lang w:val="en-US"/>
-        </w:rPr>
-      </w:pPr>
-      <w:proofErr w:type="spellStart"/>
-      <w:r>
-        <w:rPr>
-          <w:lang w:val="en-US"/>
-        </w:rPr>
-        <w:t>PanCareSurPass</w:t>
-      </w:r>
-      <w:proofErr w:type="spellEnd"/>
-      <w:r>
-        <w:rPr>
-          <w:lang w:val="en-US"/>
-        </w:rPr>
-        <w:t xml:space="preserve"> will conduct a robust assessment of the implementation of the Survivorship Passport by first conducting a pre-implementation study in six countries (Austria, Belgium, Germany, Italy, Lithuania, Spain) representing three infrastructural scenarios in Europe. The Survivorship Passport is an innovative, digital tool, developed in previous EU-funded projects, that can be used to overcome </w:t>
-      </w:r>
-      <w:r>
-        <w:rPr>
-          <w:lang w:val="en-US"/>
-        </w:rPr>
-        <w:t>well-known</w:t>
-      </w:r>
-      <w:r>
-        <w:rPr>
-          <w:lang w:val="en-US"/>
-        </w:rPr>
-        <w:t xml:space="preserve"> knowledge gaps to improve people-</w:t>
-      </w:r>
-      <w:proofErr w:type="spellStart"/>
-      <w:r>
-        <w:rPr>
-          <w:lang w:val="en-US"/>
-        </w:rPr>
-        <w:t>centred</w:t>
-      </w:r>
-      <w:proofErr w:type="spellEnd"/>
-      <w:r>
-        <w:rPr>
-          <w:lang w:val="en-US"/>
-        </w:rPr>
-        <w:t xml:space="preserve"> long-term survivorship care.</w:t>
+      <w:proofErr w:type="spellStart"/>
+      <w:r>
+        <w:t>survivorship</w:t>
+      </w:r>
+      <w:proofErr w:type="spellEnd"/>
+      <w:r>
+        <w:t xml:space="preserve"> care.</w:t>
       </w:r>
     </w:p>
     <w:p>
@@ -745,7 +934,21 @@
         <w:rPr>
           <w:lang w:val="en-US"/>
         </w:rPr>
-        <w:t xml:space="preserve"> care (e.g. activation, empowerment, satisfaction, increase in knowledge), feasibility and cost effectiveness. </w:t>
+        <w:t xml:space="preserve"> care (</w:t>
+      </w:r>
+      <w:proofErr w:type="gramStart"/>
+      <w:r>
+        <w:rPr>
+          <w:lang w:val="en-US"/>
+        </w:rPr>
+        <w:t>e.g.</w:t>
+      </w:r>
+      <w:proofErr w:type="gramEnd"/>
+      <w:r>
+        <w:rPr>
+          <w:lang w:val="en-US"/>
+        </w:rPr>
+        <w:t xml:space="preserve"> activation, empowerment, satisfaction, increase in knowledge), feasibility and cost effectiveness. </w:t>
       </w:r>
     </w:p>
     <w:p>

</xml_diff>